<commit_message>
19 February, 2025 - আফিম যুদ্ধ
</commit_message>
<xml_diff>
--- a/GK-International Hand Note.docx
+++ b/GK-International Hand Note.docx
@@ -503,7 +503,7 @@
               </wp:anchor>
             </w:drawing>
           </mc:Choice>
-          <mc:Fallback xmlns:cx="http://schemas.microsoft.com/office/drawing/2014/chartex" xmlns:cx1="http://schemas.microsoft.com/office/drawing/2015/9/8/chartex" xmlns:w16se="http://schemas.microsoft.com/office/word/2015/wordml/symex">
+          <mc:Fallback>
             <w:pict>
               <v:shapetype id="_x0000_t202" coordsize="21600,21600" o:spt="202" path="m,l,21600r21600,l21600,xe">
                 <v:stroke joinstyle="miter"/>
@@ -520,47 +520,13 @@
                           <w:sz w:val="28"/>
                         </w:rPr>
                       </w:pPr>
-                      <w:proofErr w:type="spellStart"/>
                       <w:r>
                         <w:rPr>
                           <w:rFonts w:ascii="Nikosh" w:hAnsi="Nikosh" w:cs="Nikosh"/>
                           <w:sz w:val="28"/>
                         </w:rPr>
-                        <w:t>গ্রিসঃ</w:t>
+                        <w:t>গ্রিসঃ প্রাচীনতম গণতন্ত্র</w:t>
                       </w:r>
-                      <w:proofErr w:type="spellEnd"/>
-                      <w:r>
-                        <w:rPr>
-                          <w:rFonts w:ascii="Nikosh" w:hAnsi="Nikosh" w:cs="Nikosh"/>
-                          <w:sz w:val="28"/>
-                        </w:rPr>
-                        <w:t xml:space="preserve"> </w:t>
-                      </w:r>
-                      <w:proofErr w:type="spellStart"/>
-                      <w:r>
-                        <w:rPr>
-                          <w:rFonts w:ascii="Nikosh" w:hAnsi="Nikosh" w:cs="Nikosh"/>
-                          <w:sz w:val="28"/>
-                        </w:rPr>
-                        <w:t>প্রাচীনতম</w:t>
-                      </w:r>
-                      <w:proofErr w:type="spellEnd"/>
-                      <w:r>
-                        <w:rPr>
-                          <w:rFonts w:ascii="Nikosh" w:hAnsi="Nikosh" w:cs="Nikosh"/>
-                          <w:sz w:val="28"/>
-                        </w:rPr>
-                        <w:t xml:space="preserve"> </w:t>
-                      </w:r>
-                      <w:proofErr w:type="spellStart"/>
-                      <w:r>
-                        <w:rPr>
-                          <w:rFonts w:ascii="Nikosh" w:hAnsi="Nikosh" w:cs="Nikosh"/>
-                          <w:sz w:val="28"/>
-                        </w:rPr>
-                        <w:t>গণতন্ত্র</w:t>
-                      </w:r>
-                      <w:proofErr w:type="spellEnd"/>
                     </w:p>
                     <w:p>
                       <w:pPr>
@@ -570,47 +536,13 @@
                           <w:sz w:val="28"/>
                         </w:rPr>
                       </w:pPr>
-                      <w:proofErr w:type="spellStart"/>
                       <w:r>
                         <w:rPr>
                           <w:rFonts w:ascii="Nikosh" w:hAnsi="Nikosh" w:cs="Nikosh"/>
                           <w:sz w:val="28"/>
                         </w:rPr>
-                        <w:t>ব্রিটেনঃ</w:t>
+                        <w:t>ব্রিটেনঃ প্রাচীনতম সংসদ</w:t>
                       </w:r>
-                      <w:proofErr w:type="spellEnd"/>
-                      <w:r>
-                        <w:rPr>
-                          <w:rFonts w:ascii="Nikosh" w:hAnsi="Nikosh" w:cs="Nikosh"/>
-                          <w:sz w:val="28"/>
-                        </w:rPr>
-                        <w:t xml:space="preserve"> </w:t>
-                      </w:r>
-                      <w:proofErr w:type="spellStart"/>
-                      <w:r>
-                        <w:rPr>
-                          <w:rFonts w:ascii="Nikosh" w:hAnsi="Nikosh" w:cs="Nikosh"/>
-                          <w:sz w:val="28"/>
-                        </w:rPr>
-                        <w:t>প্রাচীনতম</w:t>
-                      </w:r>
-                      <w:proofErr w:type="spellEnd"/>
-                      <w:r>
-                        <w:rPr>
-                          <w:rFonts w:ascii="Nikosh" w:hAnsi="Nikosh" w:cs="Nikosh"/>
-                          <w:sz w:val="28"/>
-                        </w:rPr>
-                        <w:t xml:space="preserve"> </w:t>
-                      </w:r>
-                      <w:proofErr w:type="spellStart"/>
-                      <w:r>
-                        <w:rPr>
-                          <w:rFonts w:ascii="Nikosh" w:hAnsi="Nikosh" w:cs="Nikosh"/>
-                          <w:sz w:val="28"/>
-                        </w:rPr>
-                        <w:t>সংসদ</w:t>
-                      </w:r>
-                      <w:proofErr w:type="spellEnd"/>
                     </w:p>
                   </w:txbxContent>
                 </v:textbox>
@@ -1434,16 +1366,7 @@
           <w:rFonts w:ascii="Nikosh" w:hAnsi="Nikosh" w:cs="Nikosh"/>
           <w:sz w:val="28"/>
         </w:rPr>
-        <w:t xml:space="preserve">এই যুদ্ধে ব্রিটেনের </w:t>
-      </w:r>
-      <w:bookmarkStart w:id="0" w:name="_GoBack"/>
-      <w:bookmarkEnd w:id="0"/>
-      <w:r>
-        <w:rPr>
-          <w:rFonts w:ascii="Nikosh" w:hAnsi="Nikosh" w:cs="Nikosh"/>
-          <w:sz w:val="28"/>
-        </w:rPr>
-        <w:t>বিরুদ্ধে স্পেন ও ফ্রান্স যৌথ ভাবে যুদ্ধ করে।</w:t>
+        <w:t>এই যুদ্ধে ব্রিটেনের বিরুদ্ধে স্পেন ও ফ্রান্স যৌথ ভাবে যুদ্ধ করে।</w:t>
       </w:r>
     </w:p>
     <w:p>
@@ -1944,6 +1867,1274 @@
         </w:rPr>
         <w:t>০৫ মে, ১৮২১ সালে মারা যান।</w:t>
       </w:r>
+    </w:p>
+    <w:p>
+      <w:pPr>
+        <w:jc w:val="both"/>
+        <w:rPr>
+          <w:rFonts w:ascii="Nikosh" w:hAnsi="Nikosh" w:cs="Nikosh"/>
+          <w:sz w:val="28"/>
+        </w:rPr>
+      </w:pPr>
+    </w:p>
+    <w:p>
+      <w:pPr>
+        <w:jc w:val="center"/>
+        <w:rPr>
+          <w:rFonts w:ascii="Nikosh" w:hAnsi="Nikosh" w:cs="Nikosh"/>
+          <w:b/>
+          <w:sz w:val="32"/>
+          <w:u w:val="single"/>
+        </w:rPr>
+      </w:pPr>
+      <w:r>
+        <w:rPr>
+          <w:rFonts w:ascii="Nikosh" w:hAnsi="Nikosh" w:cs="Nikosh"/>
+          <w:b/>
+          <w:sz w:val="32"/>
+          <w:highlight w:val="yellow"/>
+          <w:u w:val="single"/>
+        </w:rPr>
+        <w:t>চীনের আফিম যুদ্ধ</w:t>
+      </w:r>
+    </w:p>
+    <w:p>
+      <w:pPr>
+        <w:shd w:val="clear" w:color="auto" w:fill="FFFFFF"/>
+        <w:spacing w:after="0" w:afterAutospacing="1" w:line="240" w:lineRule="auto"/>
+        <w:jc w:val="both"/>
+        <w:textAlignment w:val="baseline"/>
+        <w:rPr>
+          <w:rFonts w:ascii="Nikosh" w:eastAsia="Times New Roman" w:hAnsi="Nikosh" w:cs="Nikosh"/>
+          <w:sz w:val="28"/>
+          <w:szCs w:val="24"/>
+        </w:rPr>
+      </w:pPr>
+      <w:r>
+        <w:rPr>
+          <w:rFonts w:ascii="Nikosh" w:eastAsia="Times New Roman" w:hAnsi="Nikosh" w:cs="Nikosh"/>
+          <w:sz w:val="28"/>
+          <w:szCs w:val="24"/>
+          <w:bdr w:val="none" w:sz="0" w:space="0" w:color="auto" w:frame="1"/>
+        </w:rPr>
+        <w:t xml:space="preserve">পাড়া মহল্লার চায়ের দোকানগুলোতে ‘চায়ের কাপে ঝড়’ ব্যাপারটার সাথে হয়তো আমরা সবাই কমবেশি পরিচিত। কিংবা ছোটবেলায় </w:t>
+      </w:r>
+      <w:r>
+        <w:rPr>
+          <w:rFonts w:ascii="Times New Roman" w:eastAsia="Times New Roman" w:hAnsi="Times New Roman" w:cs="Times New Roman"/>
+          <w:sz w:val="28"/>
+          <w:szCs w:val="24"/>
+          <w:bdr w:val="none" w:sz="0" w:space="0" w:color="auto" w:frame="1"/>
+        </w:rPr>
+        <w:t>Phrase and idioms</w:t>
+      </w:r>
+      <w:r>
+        <w:rPr>
+          <w:rFonts w:ascii="Nikosh" w:eastAsia="Times New Roman" w:hAnsi="Nikosh" w:cs="Nikosh"/>
+          <w:sz w:val="28"/>
+          <w:szCs w:val="24"/>
+          <w:bdr w:val="none" w:sz="0" w:space="0" w:color="auto" w:frame="1"/>
+        </w:rPr>
+        <w:t xml:space="preserve"> পড়তে গিয়ে </w:t>
+      </w:r>
+      <w:r>
+        <w:rPr>
+          <w:rFonts w:ascii="Times New Roman" w:eastAsia="Times New Roman" w:hAnsi="Times New Roman" w:cs="Times New Roman"/>
+          <w:sz w:val="28"/>
+          <w:szCs w:val="24"/>
+          <w:bdr w:val="none" w:sz="0" w:space="0" w:color="auto" w:frame="1"/>
+        </w:rPr>
+        <w:t xml:space="preserve">‘Storm in a tea cup’ </w:t>
+      </w:r>
+      <w:r>
+        <w:rPr>
+          <w:rFonts w:ascii="Nikosh" w:eastAsia="Times New Roman" w:hAnsi="Nikosh" w:cs="Nikosh"/>
+          <w:sz w:val="28"/>
+          <w:szCs w:val="24"/>
+          <w:bdr w:val="none" w:sz="0" w:space="0" w:color="auto" w:frame="1"/>
+        </w:rPr>
+        <w:t>নিশ্চয়ই পড়েছেন। খেলাধুলা থেকে শুরু করে রাজনৈতিক আলাপ-আলোচনার একপর্যায়ে তুমুল যুদ্ধ হরহামেশাই ঘটে থাকে। তবে এ যুদ্ধ কথার কথা হলেও, </w:t>
+      </w:r>
+      <w:hyperlink r:id="rId4" w:history="1">
+        <w:r>
+          <w:rPr>
+            <w:rFonts w:ascii="Nikosh" w:eastAsia="Times New Roman" w:hAnsi="Nikosh" w:cs="Nikosh"/>
+            <w:sz w:val="28"/>
+            <w:szCs w:val="24"/>
+            <w:highlight w:val="yellow"/>
+            <w:bdr w:val="none" w:sz="0" w:space="0" w:color="auto" w:frame="1"/>
+          </w:rPr>
+          <w:t>ইতিহাসে চা</w:t>
+        </w:r>
+      </w:hyperlink>
+      <w:r>
+        <w:rPr>
+          <w:rFonts w:ascii="Nikosh" w:eastAsia="Times New Roman" w:hAnsi="Nikosh" w:cs="Nikosh"/>
+          <w:sz w:val="28"/>
+          <w:szCs w:val="24"/>
+          <w:highlight w:val="yellow"/>
+          <w:bdr w:val="none" w:sz="0" w:space="0" w:color="auto" w:frame="1"/>
+        </w:rPr>
+        <w:t> কে কেন্দ্র করে যে সত্যিকার অর্থেই এক ভয়ংকর যুদ্ধের সূচনা ঘটেছিলো</w:t>
+      </w:r>
+      <w:r>
+        <w:rPr>
+          <w:rFonts w:ascii="Nikosh" w:eastAsia="Times New Roman" w:hAnsi="Nikosh" w:cs="Nikosh"/>
+          <w:sz w:val="28"/>
+          <w:szCs w:val="24"/>
+          <w:bdr w:val="none" w:sz="0" w:space="0" w:color="auto" w:frame="1"/>
+        </w:rPr>
+        <w:t>, সে গল্প হয়তো এতটা পরিচিত নয়। কিন্তু নামটা বেশ পরিচিত, আফিম যুদ্ধ। চীন এবং ব্রিটেনের মাঝে ঘটে যাওয়া ইতিহাসের অন্যতম এক বিতর্কিত যুদ্ধ। আমাদের আজকের আলোচনার বিষয় এটিই।  </w:t>
+      </w:r>
+    </w:p>
+    <w:p>
+      <w:pPr>
+        <w:shd w:val="clear" w:color="auto" w:fill="FFFFFF"/>
+        <w:spacing w:after="0" w:afterAutospacing="1" w:line="240" w:lineRule="auto"/>
+        <w:jc w:val="both"/>
+        <w:textAlignment w:val="baseline"/>
+        <w:rPr>
+          <w:rFonts w:ascii="Nikosh" w:eastAsia="Times New Roman" w:hAnsi="Nikosh" w:cs="Nikosh"/>
+          <w:sz w:val="28"/>
+          <w:szCs w:val="24"/>
+        </w:rPr>
+      </w:pPr>
+      <w:r>
+        <w:rPr>
+          <w:rFonts w:ascii="Nikosh" w:eastAsia="Times New Roman" w:hAnsi="Nikosh" w:cs="Nikosh"/>
+          <w:sz w:val="28"/>
+          <w:szCs w:val="24"/>
+          <w:bdr w:val="none" w:sz="0" w:space="0" w:color="auto" w:frame="1"/>
+        </w:rPr>
+        <w:t xml:space="preserve">আফিম যুদ্ধের পেছনে শুধুমাত্র চা-কে একতরফা ভাবে দায়ী করা ঠিক হবে না। অনেকগুলো ছোট ছোট ঘটনার ফলাফল এ যুদ্ধের মহল তৈরি করতে সহায়তা করেছিলো। ঘটনার সূত্রপাত ১৮ শতকের শেষদিকে। ব্যবসায়িক দৃষ্টিকোণ থেকে </w:t>
+      </w:r>
+      <w:r>
+        <w:rPr>
+          <w:rFonts w:ascii="Nikosh" w:eastAsia="Times New Roman" w:hAnsi="Nikosh" w:cs="Nikosh"/>
+          <w:sz w:val="28"/>
+          <w:szCs w:val="24"/>
+          <w:highlight w:val="yellow"/>
+          <w:bdr w:val="none" w:sz="0" w:space="0" w:color="auto" w:frame="1"/>
+        </w:rPr>
+        <w:t xml:space="preserve">ইউরোপিয়ানদের কাছে চীনের পোর্সেলিন, সিল্ক এবং </w:t>
+      </w:r>
+      <w:r>
+        <w:rPr>
+          <w:rFonts w:ascii="Nikosh" w:eastAsia="Times New Roman" w:hAnsi="Nikosh" w:cs="Nikosh"/>
+          <w:sz w:val="28"/>
+          <w:szCs w:val="24"/>
+          <w:highlight w:val="cyan"/>
+          <w:bdr w:val="none" w:sz="0" w:space="0" w:color="auto" w:frame="1"/>
+        </w:rPr>
+        <w:t xml:space="preserve">চায়ের </w:t>
+      </w:r>
+      <w:r>
+        <w:rPr>
+          <w:rFonts w:ascii="Nikosh" w:eastAsia="Times New Roman" w:hAnsi="Nikosh" w:cs="Nikosh"/>
+          <w:sz w:val="28"/>
+          <w:szCs w:val="24"/>
+          <w:highlight w:val="yellow"/>
+          <w:bdr w:val="none" w:sz="0" w:space="0" w:color="auto" w:frame="1"/>
+        </w:rPr>
+        <w:t>চাহিদা ছিলো প্রচুর পরিমাণে।</w:t>
+      </w:r>
+      <w:r>
+        <w:rPr>
+          <w:rFonts w:ascii="Nikosh" w:eastAsia="Times New Roman" w:hAnsi="Nikosh" w:cs="Nikosh"/>
+          <w:sz w:val="28"/>
+          <w:szCs w:val="24"/>
+          <w:bdr w:val="none" w:sz="0" w:space="0" w:color="auto" w:frame="1"/>
+        </w:rPr>
+        <w:t xml:space="preserve"> বিশেষ করে চা। কিন্তু বিনিময়ে অন্য দেশের পণ্যের বিষয়ে চীনাদের কোনো আগ্রহ ছিলনা। সুতরাং, এখানে এক অসম ব্যবসায়ের সূত্রপাত ঘটে।</w:t>
+      </w:r>
+    </w:p>
+    <w:p>
+      <w:pPr>
+        <w:shd w:val="clear" w:color="auto" w:fill="FFFFFF"/>
+        <w:spacing w:after="0" w:afterAutospacing="1" w:line="240" w:lineRule="auto"/>
+        <w:jc w:val="both"/>
+        <w:textAlignment w:val="baseline"/>
+        <w:rPr>
+          <w:rFonts w:ascii="Nikosh" w:eastAsia="Times New Roman" w:hAnsi="Nikosh" w:cs="Nikosh"/>
+          <w:sz w:val="28"/>
+          <w:szCs w:val="24"/>
+        </w:rPr>
+      </w:pPr>
+      <w:r>
+        <w:rPr>
+          <w:rFonts w:ascii="Nikosh" w:eastAsia="Times New Roman" w:hAnsi="Nikosh" w:cs="Nikosh"/>
+          <w:sz w:val="28"/>
+          <w:szCs w:val="24"/>
+          <w:bdr w:val="none" w:sz="0" w:space="0" w:color="auto" w:frame="1"/>
+        </w:rPr>
+        <w:t xml:space="preserve">যেহেতু চীনকে দেওয়ার মতো ব্রিটিশদের কাছে অন্য কোনো পণ্য ছিলো না, সেহেতু </w:t>
+      </w:r>
+      <w:r>
+        <w:rPr>
+          <w:rFonts w:ascii="Nikosh" w:eastAsia="Times New Roman" w:hAnsi="Nikosh" w:cs="Nikosh"/>
+          <w:sz w:val="28"/>
+          <w:szCs w:val="24"/>
+          <w:highlight w:val="yellow"/>
+          <w:bdr w:val="none" w:sz="0" w:space="0" w:color="auto" w:frame="1"/>
+        </w:rPr>
+        <w:t>চায়ের বিনিময়ে চীন সিলভার কয়েন দাবী করে বসে।</w:t>
+      </w:r>
+      <w:r>
+        <w:rPr>
+          <w:rFonts w:ascii="Nikosh" w:eastAsia="Times New Roman" w:hAnsi="Nikosh" w:cs="Nikosh"/>
+          <w:sz w:val="28"/>
+          <w:szCs w:val="24"/>
+          <w:bdr w:val="none" w:sz="0" w:space="0" w:color="auto" w:frame="1"/>
+        </w:rPr>
+        <w:t xml:space="preserve"> কেননা চীনে শুধুমাত্র সিলভারেরই অপ্রতুলতা ছিল। ধীরে ধীরে ব্রিটিশদের রাজকোষ ফাঁকা হতে শুরু করে। এছাড়া, </w:t>
+      </w:r>
+      <w:r>
+        <w:rPr>
+          <w:rFonts w:ascii="Nikosh" w:eastAsia="Times New Roman" w:hAnsi="Nikosh" w:cs="Nikosh"/>
+          <w:sz w:val="28"/>
+          <w:szCs w:val="24"/>
+          <w:highlight w:val="yellow"/>
+          <w:bdr w:val="none" w:sz="0" w:space="0" w:color="auto" w:frame="1"/>
+        </w:rPr>
+        <w:t xml:space="preserve">সম্পূর্ণ চীনের শুধুমাত্র একটা বন্দরে ব্রিটিশদের বাণিজ্য করার অনুমতি ছিল – </w:t>
+      </w:r>
+      <w:r>
+        <w:rPr>
+          <w:rFonts w:ascii="Nikosh" w:eastAsia="Times New Roman" w:hAnsi="Nikosh" w:cs="Nikosh"/>
+          <w:sz w:val="28"/>
+          <w:szCs w:val="24"/>
+          <w:highlight w:val="cyan"/>
+          <w:bdr w:val="none" w:sz="0" w:space="0" w:color="auto" w:frame="1"/>
+        </w:rPr>
+        <w:t>ক্যান্টন।</w:t>
+      </w:r>
+      <w:r>
+        <w:rPr>
+          <w:rFonts w:ascii="Nikosh" w:eastAsia="Times New Roman" w:hAnsi="Nikosh" w:cs="Nikosh"/>
+          <w:sz w:val="28"/>
+          <w:szCs w:val="24"/>
+          <w:bdr w:val="none" w:sz="0" w:space="0" w:color="auto" w:frame="1"/>
+        </w:rPr>
+        <w:t xml:space="preserve"> সবকিছু মিলিয়ে ব্রিটিশদের আসলেই পোষাচ্ছিল না। তাদের টার্গেট ছিলো, যেভাবেই হোক চীনের এই বিশাল বাজার দখলে আনতে হবে। তো তারা এক অভিনব উপায় বের করে, যা তাদেরকে বানিয়েছিলো ইতিহাসের ভয়ংকর এক মাদক ব্যবসায়ী। </w:t>
+      </w:r>
+    </w:p>
+    <w:p>
+      <w:pPr>
+        <w:spacing w:after="0" w:line="240" w:lineRule="auto"/>
+        <w:jc w:val="center"/>
+        <w:rPr>
+          <w:rFonts w:ascii="Nirmala UI" w:eastAsia="Times New Roman" w:hAnsi="Nirmala UI" w:cs="Nirmala UI"/>
+          <w:sz w:val="24"/>
+          <w:szCs w:val="24"/>
+        </w:rPr>
+      </w:pPr>
+      <w:r>
+        <w:rPr>
+          <w:rFonts w:ascii="Times New Roman" w:eastAsia="Times New Roman" w:hAnsi="Times New Roman" w:cs="Times New Roman"/>
+          <w:noProof/>
+          <w:sz w:val="24"/>
+          <w:szCs w:val="24"/>
+        </w:rPr>
+        <w:drawing>
+          <wp:inline distT="0" distB="0" distL="0" distR="0">
+            <wp:extent cx="3600162" cy="2692921"/>
+            <wp:effectExtent l="0" t="0" r="635" b="0"/>
+            <wp:docPr id="5" name="Picture 5" descr="http://punchforon.com/wp-content/uploads/2021/04/012419-18-History-China-Economy-Canton-Trade.jpg"/>
+            <wp:cNvGraphicFramePr>
+              <a:graphicFrameLocks xmlns:a="http://schemas.openxmlformats.org/drawingml/2006/main" noChangeAspect="1"/>
+            </wp:cNvGraphicFramePr>
+            <a:graphic xmlns:a="http://schemas.openxmlformats.org/drawingml/2006/main">
+              <a:graphicData uri="http://schemas.openxmlformats.org/drawingml/2006/picture">
+                <pic:pic xmlns:pic="http://schemas.openxmlformats.org/drawingml/2006/picture">
+                  <pic:nvPicPr>
+                    <pic:cNvPr id="0" name="Picture 1" descr="http://punchforon.com/wp-content/uploads/2021/04/012419-18-History-China-Economy-Canton-Trade.jpg"/>
+                    <pic:cNvPicPr>
+                      <a:picLocks noChangeAspect="1" noChangeArrowheads="1"/>
+                    </pic:cNvPicPr>
+                  </pic:nvPicPr>
+                  <pic:blipFill>
+                    <a:blip r:embed="rId5" cstate="print">
+                      <a:extLst>
+                        <a:ext uri="{28A0092B-C50C-407E-A947-70E740481C1C}">
+                          <a14:useLocalDpi xmlns:a14="http://schemas.microsoft.com/office/drawing/2010/main" val="0"/>
+                        </a:ext>
+                      </a:extLst>
+                    </a:blip>
+                    <a:srcRect/>
+                    <a:stretch>
+                      <a:fillRect/>
+                    </a:stretch>
+                  </pic:blipFill>
+                  <pic:spPr bwMode="auto">
+                    <a:xfrm>
+                      <a:off x="0" y="0"/>
+                      <a:ext cx="3651275" cy="2731153"/>
+                    </a:xfrm>
+                    <a:prstGeom prst="rect">
+                      <a:avLst/>
+                    </a:prstGeom>
+                    <a:noFill/>
+                    <a:ln>
+                      <a:noFill/>
+                    </a:ln>
+                  </pic:spPr>
+                </pic:pic>
+              </a:graphicData>
+            </a:graphic>
+          </wp:inline>
+        </w:drawing>
+      </w:r>
+    </w:p>
+    <w:p>
+      <w:pPr>
+        <w:spacing w:after="0" w:line="240" w:lineRule="auto"/>
+        <w:jc w:val="center"/>
+        <w:rPr>
+          <w:rFonts w:ascii="Nikosh" w:eastAsia="Times New Roman" w:hAnsi="Nikosh" w:cs="Nikosh"/>
+          <w:sz w:val="28"/>
+          <w:szCs w:val="24"/>
+        </w:rPr>
+      </w:pPr>
+      <w:r>
+        <w:rPr>
+          <w:rFonts w:ascii="Nikosh" w:eastAsia="Times New Roman" w:hAnsi="Nikosh" w:cs="Nikosh"/>
+          <w:sz w:val="28"/>
+          <w:szCs w:val="24"/>
+          <w:highlight w:val="yellow"/>
+        </w:rPr>
+        <w:t>ক্যান্টন পোর্ট,</w:t>
+      </w:r>
+      <w:r>
+        <w:rPr>
+          <w:rFonts w:ascii="Nikosh" w:eastAsia="Times New Roman" w:hAnsi="Nikosh" w:cs="Nikosh"/>
+          <w:sz w:val="28"/>
+          <w:szCs w:val="24"/>
+          <w:highlight w:val="yellow"/>
+        </w:rPr>
+        <w:t xml:space="preserve"> চীন</w:t>
+      </w:r>
+    </w:p>
+    <w:p>
+      <w:pPr>
+        <w:spacing w:after="0" w:line="240" w:lineRule="auto"/>
+        <w:jc w:val="center"/>
+        <w:rPr>
+          <w:rFonts w:ascii="Times New Roman" w:eastAsia="Times New Roman" w:hAnsi="Times New Roman" w:cs="Times New Roman"/>
+          <w:sz w:val="24"/>
+          <w:szCs w:val="24"/>
+        </w:rPr>
+      </w:pPr>
+    </w:p>
+    <w:p>
+      <w:pPr>
+        <w:shd w:val="clear" w:color="auto" w:fill="FFFFFF"/>
+        <w:spacing w:after="0" w:afterAutospacing="1" w:line="240" w:lineRule="auto"/>
+        <w:jc w:val="both"/>
+        <w:textAlignment w:val="baseline"/>
+        <w:rPr>
+          <w:rFonts w:ascii="Nikosh" w:eastAsia="Times New Roman" w:hAnsi="Nikosh" w:cs="Nikosh"/>
+          <w:color w:val="333333"/>
+          <w:sz w:val="28"/>
+          <w:szCs w:val="28"/>
+        </w:rPr>
+      </w:pPr>
+      <w:r>
+        <w:rPr>
+          <w:rFonts w:ascii="Nikosh" w:eastAsia="Times New Roman" w:hAnsi="Nikosh" w:cs="Nikosh"/>
+          <w:color w:val="333333"/>
+          <w:sz w:val="28"/>
+          <w:szCs w:val="28"/>
+          <w:bdr w:val="none" w:sz="0" w:space="0" w:color="auto" w:frame="1"/>
+        </w:rPr>
+        <w:t xml:space="preserve">সেসময় বাংলার মাটিতে শাক সবজির পাশাপাশি আরও একটা জিনিস খুব ভালোভাবে চাষ করা সম্ভব ছিলো, সেটা হলো পপি। এই পপির বীজ থেকে পাওয়া যেত আফিম, যা মরফিন এবং হেরোইন-এর প্রধান উপকরণ। তো </w:t>
+      </w:r>
+      <w:r>
+        <w:rPr>
+          <w:rFonts w:ascii="Nikosh" w:eastAsia="Times New Roman" w:hAnsi="Nikosh" w:cs="Nikosh"/>
+          <w:color w:val="333333"/>
+          <w:sz w:val="28"/>
+          <w:szCs w:val="28"/>
+          <w:highlight w:val="yellow"/>
+          <w:bdr w:val="none" w:sz="0" w:space="0" w:color="auto" w:frame="1"/>
+        </w:rPr>
+        <w:t>ইস্ট ইন্ডিয়া কম্পানি এই আফিম বিক্রি শুরু করে চীনে।</w:t>
+      </w:r>
+      <w:r>
+        <w:rPr>
+          <w:rFonts w:ascii="Nikosh" w:eastAsia="Times New Roman" w:hAnsi="Nikosh" w:cs="Nikosh"/>
+          <w:color w:val="333333"/>
+          <w:sz w:val="28"/>
+          <w:szCs w:val="28"/>
+          <w:bdr w:val="none" w:sz="0" w:space="0" w:color="auto" w:frame="1"/>
+        </w:rPr>
+        <w:t xml:space="preserve"> কিন্তু সমস্যা হয়ে দাঁড়ায় চীনের কঠোর নিয়মনীতি। </w:t>
+      </w:r>
+      <w:r>
+        <w:rPr>
+          <w:rFonts w:ascii="Nikosh" w:eastAsia="Times New Roman" w:hAnsi="Nikosh" w:cs="Nikosh"/>
+          <w:color w:val="333333"/>
+          <w:sz w:val="28"/>
+          <w:szCs w:val="28"/>
+          <w:highlight w:val="yellow"/>
+          <w:bdr w:val="none" w:sz="0" w:space="0" w:color="auto" w:frame="1"/>
+        </w:rPr>
+        <w:t>চীনে আফিমকে অবৈধ ঘোষণা করা হয়।</w:t>
+      </w:r>
+      <w:r>
+        <w:rPr>
+          <w:rFonts w:ascii="Nikosh" w:eastAsia="Times New Roman" w:hAnsi="Nikosh" w:cs="Nikosh"/>
+          <w:color w:val="333333"/>
+          <w:sz w:val="28"/>
+          <w:szCs w:val="28"/>
+          <w:bdr w:val="none" w:sz="0" w:space="0" w:color="auto" w:frame="1"/>
+        </w:rPr>
+        <w:t xml:space="preserve"> ফলে ব্রিটিশদের নিতে হয় অন্য এক পথ। </w:t>
+      </w:r>
+      <w:r>
+        <w:rPr>
+          <w:rFonts w:ascii="Nikosh" w:eastAsia="Times New Roman" w:hAnsi="Nikosh" w:cs="Nikosh"/>
+          <w:color w:val="333333"/>
+          <w:sz w:val="28"/>
+          <w:szCs w:val="28"/>
+          <w:highlight w:val="yellow"/>
+          <w:bdr w:val="none" w:sz="0" w:space="0" w:color="auto" w:frame="1"/>
+        </w:rPr>
+        <w:t>মাদক পাচার। ধীরে ধীরে চীনের সৈনিক থেকে শুরু করে সাধারণ জনগন আফিমে আসক্ত হতে থাকে এবং আফিমের চাহিদাও বাড়তে থাকে।</w:t>
+      </w:r>
+    </w:p>
+    <w:p>
+      <w:pPr>
+        <w:shd w:val="clear" w:color="auto" w:fill="FFFFFF"/>
+        <w:spacing w:after="0" w:afterAutospacing="1" w:line="240" w:lineRule="auto"/>
+        <w:jc w:val="both"/>
+        <w:textAlignment w:val="baseline"/>
+        <w:rPr>
+          <w:rFonts w:ascii="Nikosh" w:eastAsia="Times New Roman" w:hAnsi="Nikosh" w:cs="Nikosh"/>
+          <w:color w:val="333333"/>
+          <w:sz w:val="28"/>
+          <w:szCs w:val="28"/>
+        </w:rPr>
+      </w:pPr>
+      <w:r>
+        <w:rPr>
+          <w:rFonts w:ascii="Nikosh" w:eastAsia="Times New Roman" w:hAnsi="Nikosh" w:cs="Nikosh"/>
+          <w:color w:val="333333"/>
+          <w:sz w:val="28"/>
+          <w:szCs w:val="28"/>
+          <w:highlight w:val="yellow"/>
+          <w:bdr w:val="none" w:sz="0" w:space="0" w:color="auto" w:frame="1"/>
+        </w:rPr>
+        <w:t>আফিম থেকে ব্রিটিশরা যে লাভ পেত আবার সেটা ব্যবহার করেই চীনের কাছ থেকে চা কিনতে শুরু করে তারা</w:t>
+      </w:r>
+      <w:r>
+        <w:rPr>
+          <w:rFonts w:ascii="Nikosh" w:eastAsia="Times New Roman" w:hAnsi="Nikosh" w:cs="Nikosh"/>
+          <w:color w:val="333333"/>
+          <w:sz w:val="28"/>
+          <w:szCs w:val="28"/>
+          <w:bdr w:val="none" w:sz="0" w:space="0" w:color="auto" w:frame="1"/>
+        </w:rPr>
+        <w:t xml:space="preserve">। সব মিলিয়ে চীনের রাজা এ ব্যাপারে খুবই ক্ষুব্ধ হন। তিনি চীন থেকে সকল ধরণের আফিম নষ্ট করে ফেলার নির্দেশ দেন। তার আদেশেই </w:t>
+      </w:r>
+      <w:r>
+        <w:rPr>
+          <w:rFonts w:ascii="Nikosh" w:eastAsia="Times New Roman" w:hAnsi="Nikosh" w:cs="Nikosh"/>
+          <w:color w:val="333333"/>
+          <w:sz w:val="28"/>
+          <w:szCs w:val="28"/>
+          <w:highlight w:val="yellow"/>
+          <w:bdr w:val="none" w:sz="0" w:space="0" w:color="auto" w:frame="1"/>
+        </w:rPr>
+        <w:t>ক্যান্টন বন্দরে প্রায় ১.২ মিলিয়ন কেজি আফিম নষ্ট করে ফেলা হয়</w:t>
+      </w:r>
+      <w:r>
+        <w:rPr>
+          <w:rFonts w:ascii="Nikosh" w:eastAsia="Times New Roman" w:hAnsi="Nikosh" w:cs="Nikosh"/>
+          <w:color w:val="333333"/>
+          <w:sz w:val="28"/>
+          <w:szCs w:val="28"/>
+          <w:bdr w:val="none" w:sz="0" w:space="0" w:color="auto" w:frame="1"/>
+        </w:rPr>
+        <w:t xml:space="preserve"> বা সাগরে ডুবিয়ে দেওয়া হয়। ফলে ব্রিটিশ আফিম ব্যবসায়ীরা বেশ ক্ষুব্ধ হয়। ধীরে ধীরে চীন এবং ব্রিটিশদের সম্পর্কের আরও অবনতি ঘটতে থাকে।</w:t>
+      </w:r>
+    </w:p>
+    <w:p>
+      <w:pPr>
+        <w:spacing w:after="0" w:line="240" w:lineRule="auto"/>
+        <w:jc w:val="center"/>
+        <w:rPr>
+          <w:rFonts w:ascii="Nirmala UI" w:eastAsia="Times New Roman" w:hAnsi="Nirmala UI" w:cs="Nirmala UI"/>
+          <w:sz w:val="24"/>
+          <w:szCs w:val="24"/>
+        </w:rPr>
+      </w:pPr>
+      <w:r>
+        <w:rPr>
+          <w:rFonts w:ascii="Times New Roman" w:eastAsia="Times New Roman" w:hAnsi="Times New Roman" w:cs="Times New Roman"/>
+          <w:noProof/>
+          <w:sz w:val="24"/>
+          <w:szCs w:val="24"/>
+        </w:rPr>
+        <w:lastRenderedPageBreak/>
+        <w:drawing>
+          <wp:inline distT="0" distB="0" distL="0" distR="0">
+            <wp:extent cx="4044527" cy="2676525"/>
+            <wp:effectExtent l="0" t="0" r="0" b="0"/>
+            <wp:docPr id="4" name="Picture 4" descr="http://punchforon.com/wp-content/uploads/2021/04/istockphoto-168597188-612x612-1.jpg"/>
+            <wp:cNvGraphicFramePr>
+              <a:graphicFrameLocks xmlns:a="http://schemas.openxmlformats.org/drawingml/2006/main" noChangeAspect="1"/>
+            </wp:cNvGraphicFramePr>
+            <a:graphic xmlns:a="http://schemas.openxmlformats.org/drawingml/2006/main">
+              <a:graphicData uri="http://schemas.openxmlformats.org/drawingml/2006/picture">
+                <pic:pic xmlns:pic="http://schemas.openxmlformats.org/drawingml/2006/picture">
+                  <pic:nvPicPr>
+                    <pic:cNvPr id="0" name="Picture 2" descr="http://punchforon.com/wp-content/uploads/2021/04/istockphoto-168597188-612x612-1.jpg"/>
+                    <pic:cNvPicPr>
+                      <a:picLocks noChangeAspect="1" noChangeArrowheads="1"/>
+                    </pic:cNvPicPr>
+                  </pic:nvPicPr>
+                  <pic:blipFill>
+                    <a:blip r:embed="rId6">
+                      <a:extLst>
+                        <a:ext uri="{28A0092B-C50C-407E-A947-70E740481C1C}">
+                          <a14:useLocalDpi xmlns:a14="http://schemas.microsoft.com/office/drawing/2010/main" val="0"/>
+                        </a:ext>
+                      </a:extLst>
+                    </a:blip>
+                    <a:srcRect/>
+                    <a:stretch>
+                      <a:fillRect/>
+                    </a:stretch>
+                  </pic:blipFill>
+                  <pic:spPr bwMode="auto">
+                    <a:xfrm>
+                      <a:off x="0" y="0"/>
+                      <a:ext cx="4052701" cy="2681935"/>
+                    </a:xfrm>
+                    <a:prstGeom prst="rect">
+                      <a:avLst/>
+                    </a:prstGeom>
+                    <a:noFill/>
+                    <a:ln>
+                      <a:noFill/>
+                    </a:ln>
+                  </pic:spPr>
+                </pic:pic>
+              </a:graphicData>
+            </a:graphic>
+          </wp:inline>
+        </w:drawing>
+      </w:r>
+    </w:p>
+    <w:p>
+      <w:pPr>
+        <w:spacing w:after="0" w:line="240" w:lineRule="auto"/>
+        <w:jc w:val="center"/>
+        <w:rPr>
+          <w:rFonts w:ascii="Nikosh" w:eastAsia="Times New Roman" w:hAnsi="Nikosh" w:cs="Nikosh"/>
+          <w:sz w:val="28"/>
+          <w:szCs w:val="28"/>
+        </w:rPr>
+      </w:pPr>
+      <w:r>
+        <w:rPr>
+          <w:rFonts w:ascii="Nikosh" w:eastAsia="Times New Roman" w:hAnsi="Nikosh" w:cs="Nikosh"/>
+          <w:sz w:val="28"/>
+          <w:szCs w:val="28"/>
+          <w:highlight w:val="yellow"/>
+        </w:rPr>
+        <w:t>পপি ফলের বীজ</w:t>
+      </w:r>
+    </w:p>
+    <w:p>
+      <w:pPr>
+        <w:spacing w:after="0" w:line="240" w:lineRule="auto"/>
+        <w:jc w:val="center"/>
+        <w:rPr>
+          <w:rFonts w:ascii="Nikosh" w:eastAsia="Times New Roman" w:hAnsi="Nikosh" w:cs="Nikosh"/>
+          <w:sz w:val="28"/>
+          <w:szCs w:val="28"/>
+        </w:rPr>
+      </w:pPr>
+    </w:p>
+    <w:p>
+      <w:pPr>
+        <w:shd w:val="clear" w:color="auto" w:fill="FFFFFF"/>
+        <w:spacing w:after="0" w:afterAutospacing="1" w:line="240" w:lineRule="auto"/>
+        <w:textAlignment w:val="baseline"/>
+        <w:rPr>
+          <w:rFonts w:ascii="Nikosh" w:eastAsia="Times New Roman" w:hAnsi="Nikosh" w:cs="Nikosh"/>
+          <w:color w:val="333333"/>
+          <w:sz w:val="28"/>
+          <w:szCs w:val="28"/>
+        </w:rPr>
+      </w:pPr>
+      <w:r>
+        <w:rPr>
+          <w:rFonts w:ascii="Nikosh" w:eastAsia="Times New Roman" w:hAnsi="Nikosh" w:cs="Nikosh"/>
+          <w:color w:val="333333"/>
+          <w:sz w:val="28"/>
+          <w:szCs w:val="28"/>
+          <w:highlight w:val="yellow"/>
+          <w:bdr w:val="none" w:sz="0" w:space="0" w:color="auto" w:frame="1"/>
+        </w:rPr>
+        <w:t>ব্যবসায়ীদের চাপের মুখে ১৮৩৯ সালের দিকে ব্রিটিশরা চীনের সাথে যুদ্ধ আরম্ভ করে।</w:t>
+      </w:r>
+      <w:r>
+        <w:rPr>
+          <w:rFonts w:ascii="Nikosh" w:eastAsia="Times New Roman" w:hAnsi="Nikosh" w:cs="Nikosh"/>
+          <w:color w:val="333333"/>
+          <w:sz w:val="28"/>
+          <w:szCs w:val="28"/>
+          <w:bdr w:val="none" w:sz="0" w:space="0" w:color="auto" w:frame="1"/>
+        </w:rPr>
+        <w:t xml:space="preserve"> এটাই প্রথম আফিম যুদ্ধ নামে পরিচিত। </w:t>
+      </w:r>
+      <w:r>
+        <w:rPr>
+          <w:rFonts w:ascii="Nikosh" w:eastAsia="Times New Roman" w:hAnsi="Nikosh" w:cs="Nikosh"/>
+          <w:color w:val="333333"/>
+          <w:sz w:val="28"/>
+          <w:szCs w:val="28"/>
+          <w:highlight w:val="yellow"/>
+          <w:bdr w:val="none" w:sz="0" w:space="0" w:color="auto" w:frame="1"/>
+        </w:rPr>
+        <w:t>১৮৩৯ থেকে ১৮৪২ পর্যন্ত এ যুদ্ধ চলমান ছিলো।</w:t>
+      </w:r>
+      <w:r>
+        <w:rPr>
+          <w:rFonts w:ascii="Nikosh" w:eastAsia="Times New Roman" w:hAnsi="Nikosh" w:cs="Nikosh"/>
+          <w:color w:val="333333"/>
+          <w:sz w:val="28"/>
+          <w:szCs w:val="28"/>
+          <w:bdr w:val="none" w:sz="0" w:space="0" w:color="auto" w:frame="1"/>
+        </w:rPr>
+        <w:t xml:space="preserve"> আফিমের নেশায় আসক্ত চীনা সেনাবাহিনী ব্রিটিশদের সামনে বলতে গেলে দাঁড়াতেই পারেনি। প্রথম আফিম যুদ্ধে চীনের পরাজয় ঘটে খুব সহজেই। যদিও এত সহজে এ ঘটনা ব্যাখ্যা করা বেশ মুশকিল। এ যুদ্ধের ঘটনা বেশ জটিল এবং বিতর্কিত। </w:t>
+      </w:r>
+      <w:r>
+        <w:rPr>
+          <w:rFonts w:ascii="Nikosh" w:eastAsia="Times New Roman" w:hAnsi="Nikosh" w:cs="Nikosh"/>
+          <w:color w:val="333333"/>
+          <w:sz w:val="28"/>
+          <w:szCs w:val="28"/>
+          <w:highlight w:val="green"/>
+          <w:bdr w:val="none" w:sz="0" w:space="0" w:color="auto" w:frame="1"/>
+        </w:rPr>
+        <w:t>১৮৪২ সালের ২৯ আগস্ট নানকিং চুক্তির মাধ্যমে প্রথম আফিম যুদ্ধের অবসান ঘটে।</w:t>
+      </w:r>
+      <w:r>
+        <w:rPr>
+          <w:rFonts w:ascii="Nikosh" w:eastAsia="Times New Roman" w:hAnsi="Nikosh" w:cs="Nikosh"/>
+          <w:color w:val="333333"/>
+          <w:sz w:val="28"/>
+          <w:szCs w:val="28"/>
+          <w:bdr w:val="none" w:sz="0" w:space="0" w:color="auto" w:frame="1"/>
+        </w:rPr>
+        <w:t xml:space="preserve"> এ চুক্তি অনুসারে </w:t>
+      </w:r>
+      <w:r>
+        <w:rPr>
+          <w:rFonts w:ascii="Nikosh" w:eastAsia="Times New Roman" w:hAnsi="Nikosh" w:cs="Nikosh"/>
+          <w:color w:val="333333"/>
+          <w:sz w:val="28"/>
+          <w:szCs w:val="28"/>
+          <w:highlight w:val="yellow"/>
+          <w:bdr w:val="none" w:sz="0" w:space="0" w:color="auto" w:frame="1"/>
+        </w:rPr>
+        <w:t>ব্রিটিশদেরকে চীন সিলভার কয়েনে ২১ মিলিয়ন ডলার ক্ষতিপূরণ দেয়</w:t>
+      </w:r>
+      <w:r>
+        <w:rPr>
+          <w:rFonts w:ascii="Nikosh" w:eastAsia="Times New Roman" w:hAnsi="Nikosh" w:cs="Nikosh"/>
+          <w:color w:val="333333"/>
+          <w:sz w:val="28"/>
+          <w:szCs w:val="28"/>
+          <w:bdr w:val="none" w:sz="0" w:space="0" w:color="auto" w:frame="1"/>
+        </w:rPr>
+        <w:t xml:space="preserve"> এবং সেই সাথে </w:t>
+      </w:r>
+      <w:r>
+        <w:rPr>
+          <w:rFonts w:ascii="Nikosh" w:eastAsia="Times New Roman" w:hAnsi="Nikosh" w:cs="Nikosh"/>
+          <w:color w:val="333333"/>
+          <w:sz w:val="28"/>
+          <w:szCs w:val="28"/>
+          <w:highlight w:val="yellow"/>
+          <w:bdr w:val="none" w:sz="0" w:space="0" w:color="auto" w:frame="1"/>
+        </w:rPr>
+        <w:t>ক্যান্টনের পাশাপাশি আরও ৪ টি বন্দর বাণিজ্যের জন্য উন্মুক্ত করে দিতে হয়।</w:t>
+      </w:r>
+      <w:r>
+        <w:rPr>
+          <w:rFonts w:ascii="Nikosh" w:eastAsia="Times New Roman" w:hAnsi="Nikosh" w:cs="Nikosh"/>
+          <w:color w:val="333333"/>
+          <w:sz w:val="28"/>
+          <w:szCs w:val="28"/>
+          <w:bdr w:val="none" w:sz="0" w:space="0" w:color="auto" w:frame="1"/>
+        </w:rPr>
+        <w:t xml:space="preserve"> এভাবে চীনের একচেটিয়া ব্যবসার অবসান ঘটে। </w:t>
+      </w:r>
+      <w:r>
+        <w:rPr>
+          <w:rFonts w:ascii="Nikosh" w:eastAsia="Times New Roman" w:hAnsi="Nikosh" w:cs="Nikosh"/>
+          <w:color w:val="333333"/>
+          <w:sz w:val="28"/>
+          <w:szCs w:val="28"/>
+          <w:highlight w:val="yellow"/>
+          <w:bdr w:val="none" w:sz="0" w:space="0" w:color="auto" w:frame="1"/>
+        </w:rPr>
+        <w:t>কিন্তু এত কিছুর পরেও ব্রিটিশরা আফিম ব্যবসাকে চীনে বৈধতা দিতে পারেনি। ফলে আরও কয়েক বছর ধরে চলে আফিমের অবৈধ চোরাচালান, যা দ্বিতীয় আফিম যুদ্ধের প্রেক্ষাপট তৈরি করেছিলো।</w:t>
+      </w:r>
+      <w:r>
+        <w:rPr>
+          <w:rFonts w:ascii="Nikosh" w:eastAsia="Times New Roman" w:hAnsi="Nikosh" w:cs="Nikosh"/>
+          <w:color w:val="333333"/>
+          <w:sz w:val="28"/>
+          <w:szCs w:val="28"/>
+          <w:bdr w:val="none" w:sz="0" w:space="0" w:color="auto" w:frame="1"/>
+        </w:rPr>
+        <w:t>   </w:t>
+      </w:r>
+    </w:p>
+    <w:p>
+      <w:pPr>
+        <w:spacing w:after="0" w:line="240" w:lineRule="auto"/>
+        <w:jc w:val="center"/>
+        <w:rPr>
+          <w:rFonts w:ascii="Nirmala UI" w:eastAsia="Times New Roman" w:hAnsi="Nirmala UI" w:cs="Nirmala UI"/>
+          <w:sz w:val="24"/>
+          <w:szCs w:val="24"/>
+        </w:rPr>
+      </w:pPr>
+      <w:r>
+        <w:rPr>
+          <w:rFonts w:ascii="Times New Roman" w:eastAsia="Times New Roman" w:hAnsi="Times New Roman" w:cs="Times New Roman"/>
+          <w:noProof/>
+          <w:sz w:val="24"/>
+          <w:szCs w:val="24"/>
+        </w:rPr>
+        <w:drawing>
+          <wp:inline distT="0" distB="0" distL="0" distR="0">
+            <wp:extent cx="4543425" cy="2975070"/>
+            <wp:effectExtent l="0" t="0" r="0" b="0"/>
+            <wp:docPr id="3" name="Picture 3" descr="http://punchforon.com/wp-content/uploads/2021/04/Destroying_Chinese_war_junks_by_E._Duncan_1843.jpg"/>
+            <wp:cNvGraphicFramePr>
+              <a:graphicFrameLocks xmlns:a="http://schemas.openxmlformats.org/drawingml/2006/main" noChangeAspect="1"/>
+            </wp:cNvGraphicFramePr>
+            <a:graphic xmlns:a="http://schemas.openxmlformats.org/drawingml/2006/main">
+              <a:graphicData uri="http://schemas.openxmlformats.org/drawingml/2006/picture">
+                <pic:pic xmlns:pic="http://schemas.openxmlformats.org/drawingml/2006/picture">
+                  <pic:nvPicPr>
+                    <pic:cNvPr id="0" name="Picture 3" descr="http://punchforon.com/wp-content/uploads/2021/04/Destroying_Chinese_war_junks_by_E._Duncan_1843.jpg"/>
+                    <pic:cNvPicPr>
+                      <a:picLocks noChangeAspect="1" noChangeArrowheads="1"/>
+                    </pic:cNvPicPr>
+                  </pic:nvPicPr>
+                  <pic:blipFill>
+                    <a:blip r:embed="rId7">
+                      <a:extLst>
+                        <a:ext uri="{28A0092B-C50C-407E-A947-70E740481C1C}">
+                          <a14:useLocalDpi xmlns:a14="http://schemas.microsoft.com/office/drawing/2010/main" val="0"/>
+                        </a:ext>
+                      </a:extLst>
+                    </a:blip>
+                    <a:srcRect/>
+                    <a:stretch>
+                      <a:fillRect/>
+                    </a:stretch>
+                  </pic:blipFill>
+                  <pic:spPr bwMode="auto">
+                    <a:xfrm>
+                      <a:off x="0" y="0"/>
+                      <a:ext cx="4575939" cy="2996361"/>
+                    </a:xfrm>
+                    <a:prstGeom prst="rect">
+                      <a:avLst/>
+                    </a:prstGeom>
+                    <a:noFill/>
+                    <a:ln>
+                      <a:noFill/>
+                    </a:ln>
+                  </pic:spPr>
+                </pic:pic>
+              </a:graphicData>
+            </a:graphic>
+          </wp:inline>
+        </w:drawing>
+      </w:r>
+    </w:p>
+    <w:p>
+      <w:pPr>
+        <w:spacing w:after="0" w:line="240" w:lineRule="auto"/>
+        <w:jc w:val="center"/>
+        <w:rPr>
+          <w:rFonts w:ascii="Nikosh" w:eastAsia="Times New Roman" w:hAnsi="Nikosh" w:cs="Nikosh"/>
+          <w:sz w:val="28"/>
+          <w:szCs w:val="28"/>
+        </w:rPr>
+      </w:pPr>
+      <w:r>
+        <w:rPr>
+          <w:rFonts w:ascii="Nikosh" w:eastAsia="Times New Roman" w:hAnsi="Nikosh" w:cs="Nikosh"/>
+          <w:sz w:val="28"/>
+          <w:szCs w:val="28"/>
+          <w:highlight w:val="yellow"/>
+        </w:rPr>
+        <w:t xml:space="preserve">প্রথম আফিম </w:t>
+      </w:r>
+      <w:r>
+        <w:rPr>
+          <w:rFonts w:ascii="Nikosh" w:eastAsia="Times New Roman" w:hAnsi="Nikosh" w:cs="Nikosh"/>
+          <w:sz w:val="28"/>
+          <w:szCs w:val="28"/>
+          <w:highlight w:val="yellow"/>
+        </w:rPr>
+        <w:t>যুদ্ধ</w:t>
+      </w:r>
+    </w:p>
+    <w:p>
+      <w:pPr>
+        <w:spacing w:after="0" w:line="240" w:lineRule="auto"/>
+        <w:jc w:val="center"/>
+        <w:rPr>
+          <w:rFonts w:ascii="Nikosh" w:eastAsia="Times New Roman" w:hAnsi="Nikosh" w:cs="Nikosh"/>
+          <w:sz w:val="28"/>
+          <w:szCs w:val="28"/>
+        </w:rPr>
+      </w:pPr>
+    </w:p>
+    <w:p>
+      <w:pPr>
+        <w:shd w:val="clear" w:color="auto" w:fill="FFFFFF"/>
+        <w:spacing w:after="0" w:afterAutospacing="1" w:line="240" w:lineRule="auto"/>
+        <w:textAlignment w:val="baseline"/>
+        <w:rPr>
+          <w:rFonts w:ascii="Nikosh" w:eastAsia="Times New Roman" w:hAnsi="Nikosh" w:cs="Nikosh"/>
+          <w:color w:val="333333"/>
+          <w:sz w:val="28"/>
+          <w:szCs w:val="28"/>
+        </w:rPr>
+      </w:pPr>
+      <w:r>
+        <w:rPr>
+          <w:rFonts w:ascii="Nikosh" w:eastAsia="Times New Roman" w:hAnsi="Nikosh" w:cs="Nikosh"/>
+          <w:color w:val="333333"/>
+          <w:sz w:val="28"/>
+          <w:szCs w:val="28"/>
+          <w:bdr w:val="none" w:sz="0" w:space="0" w:color="auto" w:frame="1"/>
+        </w:rPr>
+        <w:t xml:space="preserve">প্রথম আফিম যুদ্ধের চুক্তিতে ব্রিটিশরা পুরোপুরি সন্তুষ্ট ছিল না। পরবর্তীতে তাদের সাথে আরও যোগ দেয় </w:t>
+      </w:r>
+      <w:r>
+        <w:rPr>
+          <w:rFonts w:ascii="Nikosh" w:eastAsia="Times New Roman" w:hAnsi="Nikosh" w:cs="Nikosh"/>
+          <w:color w:val="333333"/>
+          <w:sz w:val="28"/>
+          <w:szCs w:val="28"/>
+          <w:highlight w:val="yellow"/>
+          <w:bdr w:val="none" w:sz="0" w:space="0" w:color="auto" w:frame="1"/>
+        </w:rPr>
+        <w:t>ফ্রান্স এবং আমেরিকা।</w:t>
+      </w:r>
+      <w:r>
+        <w:rPr>
+          <w:rFonts w:ascii="Nikosh" w:eastAsia="Times New Roman" w:hAnsi="Nikosh" w:cs="Nikosh"/>
+          <w:color w:val="333333"/>
+          <w:sz w:val="28"/>
+          <w:szCs w:val="28"/>
+          <w:bdr w:val="none" w:sz="0" w:space="0" w:color="auto" w:frame="1"/>
+        </w:rPr>
+        <w:t xml:space="preserve"> তারা একসাথে হয়ে ১৮৫৬ সালের দিকে চীনের কাছে চুক্তি সংশোধনের দাবী জানায়। কিন্তু চীন কোনোভাবেই আবার চুক্তি সংশোধনের ব্যাপারে রাজি হয়না। ফলে পরিস্থিতি আবার উত্তপ্ত হতে শুরু করে। এই উত্তপ্ত পরিস্থিতি চূড়ান্ত পরিণতি পায় </w:t>
+      </w:r>
+      <w:r>
+        <w:rPr>
+          <w:rFonts w:ascii="Nikosh" w:eastAsia="Times New Roman" w:hAnsi="Nikosh" w:cs="Nikosh"/>
+          <w:color w:val="333333"/>
+          <w:sz w:val="28"/>
+          <w:szCs w:val="28"/>
+          <w:highlight w:val="yellow"/>
+          <w:bdr w:val="none" w:sz="0" w:space="0" w:color="auto" w:frame="1"/>
+        </w:rPr>
+        <w:t>‘</w:t>
+      </w:r>
+      <w:r>
+        <w:rPr>
+          <w:rFonts w:ascii="Times New Roman" w:eastAsia="Times New Roman" w:hAnsi="Times New Roman" w:cs="Times New Roman"/>
+          <w:color w:val="333333"/>
+          <w:sz w:val="28"/>
+          <w:szCs w:val="28"/>
+          <w:highlight w:val="yellow"/>
+          <w:bdr w:val="none" w:sz="0" w:space="0" w:color="auto" w:frame="1"/>
+        </w:rPr>
+        <w:t>arrow’</w:t>
+      </w:r>
+      <w:r>
+        <w:rPr>
+          <w:rFonts w:ascii="Nikosh" w:eastAsia="Times New Roman" w:hAnsi="Nikosh" w:cs="Nikosh"/>
+          <w:color w:val="333333"/>
+          <w:sz w:val="28"/>
+          <w:szCs w:val="28"/>
+          <w:highlight w:val="yellow"/>
+          <w:bdr w:val="none" w:sz="0" w:space="0" w:color="auto" w:frame="1"/>
+        </w:rPr>
+        <w:t xml:space="preserve"> নামে একটি ছোট্ট জাহাজকে কেন্দ্র করে।</w:t>
+      </w:r>
+      <w:r>
+        <w:rPr>
+          <w:rFonts w:ascii="Nikosh" w:eastAsia="Times New Roman" w:hAnsi="Nikosh" w:cs="Nikosh"/>
+          <w:color w:val="333333"/>
+          <w:sz w:val="28"/>
+          <w:szCs w:val="28"/>
+          <w:bdr w:val="none" w:sz="0" w:space="0" w:color="auto" w:frame="1"/>
+        </w:rPr>
+        <w:t xml:space="preserve"> জাহাজটি মূলত ছিলো </w:t>
+      </w:r>
+      <w:r>
+        <w:rPr>
+          <w:rFonts w:ascii="Nikosh" w:eastAsia="Times New Roman" w:hAnsi="Nikosh" w:cs="Nikosh"/>
+          <w:color w:val="333333"/>
+          <w:sz w:val="28"/>
+          <w:szCs w:val="28"/>
+          <w:highlight w:val="yellow"/>
+          <w:bdr w:val="none" w:sz="0" w:space="0" w:color="auto" w:frame="1"/>
+        </w:rPr>
+        <w:t>চীনা জাহাজ।</w:t>
+      </w:r>
+      <w:r>
+        <w:rPr>
+          <w:rFonts w:ascii="Nikosh" w:eastAsia="Times New Roman" w:hAnsi="Nikosh" w:cs="Nikosh"/>
+          <w:color w:val="333333"/>
+          <w:sz w:val="28"/>
+          <w:szCs w:val="28"/>
+          <w:bdr w:val="none" w:sz="0" w:space="0" w:color="auto" w:frame="1"/>
+        </w:rPr>
+        <w:t xml:space="preserve"> কিন্তু জাহাজটি </w:t>
+      </w:r>
+      <w:r>
+        <w:rPr>
+          <w:rFonts w:ascii="Nikosh" w:eastAsia="Times New Roman" w:hAnsi="Nikosh" w:cs="Nikosh"/>
+          <w:color w:val="333333"/>
+          <w:sz w:val="28"/>
+          <w:szCs w:val="28"/>
+          <w:highlight w:val="yellow"/>
+          <w:bdr w:val="none" w:sz="0" w:space="0" w:color="auto" w:frame="1"/>
+        </w:rPr>
+        <w:t>হংকং এর এক ব্রিটিশ কম্পানির কাছে রেজিস্ট্রিকৃত ছিলো। ফলে জাহাজে ব্রিটিশ পতাকা লাগানো ছিলো।</w:t>
+      </w:r>
+      <w:r>
+        <w:rPr>
+          <w:rFonts w:ascii="Nikosh" w:eastAsia="Times New Roman" w:hAnsi="Nikosh" w:cs="Nikosh"/>
+          <w:color w:val="333333"/>
+          <w:sz w:val="28"/>
+          <w:szCs w:val="28"/>
+          <w:bdr w:val="none" w:sz="0" w:space="0" w:color="auto" w:frame="1"/>
+        </w:rPr>
+        <w:t xml:space="preserve"> ঐ বছরই ৪ঠা অক্টোবর এক কুখ্যাত জলদস্যু ধরতে গিয়ে </w:t>
+      </w:r>
+      <w:r>
+        <w:rPr>
+          <w:rFonts w:ascii="Nikosh" w:eastAsia="Times New Roman" w:hAnsi="Nikosh" w:cs="Nikosh"/>
+          <w:color w:val="333333"/>
+          <w:sz w:val="28"/>
+          <w:szCs w:val="28"/>
+          <w:highlight w:val="yellow"/>
+          <w:bdr w:val="none" w:sz="0" w:space="0" w:color="auto" w:frame="1"/>
+        </w:rPr>
+        <w:t>৪ জন চীনা অফিসার ৬০ জন সৈন্যসমেত ঐ জাহাজে উঠে পড়ে। ধস্তাধস্তিতে জাহাজে থাকা ব্রিটিশ পতা</w:t>
+      </w:r>
+      <w:bookmarkStart w:id="0" w:name="_GoBack"/>
+      <w:bookmarkEnd w:id="0"/>
+      <w:r>
+        <w:rPr>
+          <w:rFonts w:ascii="Nikosh" w:eastAsia="Times New Roman" w:hAnsi="Nikosh" w:cs="Nikosh"/>
+          <w:color w:val="333333"/>
+          <w:sz w:val="28"/>
+          <w:szCs w:val="28"/>
+          <w:highlight w:val="yellow"/>
+          <w:bdr w:val="none" w:sz="0" w:space="0" w:color="auto" w:frame="1"/>
+        </w:rPr>
+        <w:t>কা ক্ষতিগ্রস্ত হয়।</w:t>
+      </w:r>
+    </w:p>
+    <w:p>
+      <w:pPr>
+        <w:shd w:val="clear" w:color="auto" w:fill="FFFFFF"/>
+        <w:spacing w:after="0" w:afterAutospacing="1" w:line="240" w:lineRule="auto"/>
+        <w:textAlignment w:val="baseline"/>
+        <w:rPr>
+          <w:rFonts w:ascii="Nikosh" w:eastAsia="Times New Roman" w:hAnsi="Nikosh" w:cs="Nikosh"/>
+          <w:color w:val="333333"/>
+          <w:sz w:val="28"/>
+          <w:szCs w:val="28"/>
+        </w:rPr>
+      </w:pPr>
+      <w:r>
+        <w:rPr>
+          <w:rFonts w:ascii="Nikosh" w:eastAsia="Times New Roman" w:hAnsi="Nikosh" w:cs="Nikosh"/>
+          <w:color w:val="333333"/>
+          <w:sz w:val="28"/>
+          <w:szCs w:val="28"/>
+          <w:bdr w:val="none" w:sz="0" w:space="0" w:color="auto" w:frame="1"/>
+        </w:rPr>
+        <w:t xml:space="preserve">এই ঘটনাকে অজুহাত বানিয়ে </w:t>
+      </w:r>
+      <w:r>
+        <w:rPr>
+          <w:rFonts w:ascii="Nikosh" w:eastAsia="Times New Roman" w:hAnsi="Nikosh" w:cs="Nikosh"/>
+          <w:color w:val="333333"/>
+          <w:sz w:val="28"/>
+          <w:szCs w:val="28"/>
+          <w:highlight w:val="yellow"/>
+          <w:bdr w:val="none" w:sz="0" w:space="0" w:color="auto" w:frame="1"/>
+        </w:rPr>
+        <w:t>ব্রিটিশরা পতাকা অবমাননার দায়ে চীনকে ক্ষমা চাইতে বলে।</w:t>
+      </w:r>
+      <w:r>
+        <w:rPr>
+          <w:rFonts w:ascii="Nikosh" w:eastAsia="Times New Roman" w:hAnsi="Nikosh" w:cs="Nikosh"/>
+          <w:color w:val="333333"/>
+          <w:sz w:val="28"/>
+          <w:szCs w:val="28"/>
+          <w:bdr w:val="none" w:sz="0" w:space="0" w:color="auto" w:frame="1"/>
+        </w:rPr>
+        <w:t xml:space="preserve"> কিন্তু </w:t>
+      </w:r>
+      <w:r>
+        <w:rPr>
+          <w:rFonts w:ascii="Nikosh" w:eastAsia="Times New Roman" w:hAnsi="Nikosh" w:cs="Nikosh"/>
+          <w:color w:val="333333"/>
+          <w:sz w:val="28"/>
+          <w:szCs w:val="28"/>
+          <w:highlight w:val="yellow"/>
+          <w:bdr w:val="none" w:sz="0" w:space="0" w:color="auto" w:frame="1"/>
+        </w:rPr>
+        <w:t>চীন এ ব্যাপারে অস্বীকৃতি জানায়।</w:t>
+      </w:r>
+      <w:r>
+        <w:rPr>
+          <w:rFonts w:ascii="Nikosh" w:eastAsia="Times New Roman" w:hAnsi="Nikosh" w:cs="Nikosh"/>
+          <w:color w:val="333333"/>
+          <w:sz w:val="28"/>
+          <w:szCs w:val="28"/>
+          <w:bdr w:val="none" w:sz="0" w:space="0" w:color="auto" w:frame="1"/>
+        </w:rPr>
+        <w:t xml:space="preserve"> এবং </w:t>
+      </w:r>
+      <w:r>
+        <w:rPr>
+          <w:rFonts w:ascii="Nikosh" w:eastAsia="Times New Roman" w:hAnsi="Nikosh" w:cs="Nikosh"/>
+          <w:color w:val="333333"/>
+          <w:sz w:val="28"/>
+          <w:szCs w:val="28"/>
+          <w:highlight w:val="yellow"/>
+          <w:bdr w:val="none" w:sz="0" w:space="0" w:color="auto" w:frame="1"/>
+        </w:rPr>
+        <w:t>ফলাফলস্বরূপ শুরু হয় দ্বিতীয় আফিম যুদ্ধ।</w:t>
+      </w:r>
+      <w:r>
+        <w:rPr>
+          <w:rFonts w:ascii="Nikosh" w:eastAsia="Times New Roman" w:hAnsi="Nikosh" w:cs="Nikosh"/>
+          <w:color w:val="333333"/>
+          <w:sz w:val="28"/>
+          <w:szCs w:val="28"/>
+          <w:bdr w:val="none" w:sz="0" w:space="0" w:color="auto" w:frame="1"/>
+        </w:rPr>
+        <w:t xml:space="preserve"> এ যুদ্ধে ফ্রান্সও এগিয়ে আসে ব্রিটিশদের সাথে এবং আবারও চীনের পরাজয় ঘটে। চীনের চূড়ান্ত পরাজয় ঘটার পরে তারা নতুন চুক্তি করতে বাধ্য হয়। এ চুক্তিতে চীনকে আরও কিছু সমুদ্রবন্দর ছেড়ে দিতে হয় এবং এতদিন ধরে ব্রিটিশরা যে কারণে যুদ্ধ করে গেল সে আশা পূরণ হয় শেষ পর্যন্ত। অবশেষে নতুন চুক্তিতে চীনে আফিম বাণিজ্য বৈধ ঘোষণা করা হয়। </w:t>
+      </w:r>
+    </w:p>
+    <w:p>
+      <w:pPr>
+        <w:spacing w:after="0" w:line="240" w:lineRule="auto"/>
+        <w:jc w:val="center"/>
+        <w:rPr>
+          <w:rFonts w:ascii="Nirmala UI" w:eastAsia="Times New Roman" w:hAnsi="Nirmala UI" w:cs="Nirmala UI"/>
+          <w:sz w:val="24"/>
+          <w:szCs w:val="24"/>
+        </w:rPr>
+      </w:pPr>
+      <w:r>
+        <w:rPr>
+          <w:rFonts w:ascii="Times New Roman" w:eastAsia="Times New Roman" w:hAnsi="Times New Roman" w:cs="Times New Roman"/>
+          <w:noProof/>
+          <w:sz w:val="24"/>
+          <w:szCs w:val="24"/>
+        </w:rPr>
+        <w:drawing>
+          <wp:inline distT="0" distB="0" distL="0" distR="0">
+            <wp:extent cx="4257537" cy="3147536"/>
+            <wp:effectExtent l="0" t="0" r="0" b="0"/>
+            <wp:docPr id="2" name="Picture 2" descr="http://punchforon.com/wp-content/uploads/2021/04/OpiumWarCousinMontaubanCampaignOf1860Wiki-56a0420a3df78cafdaa0b5ff.jpg"/>
+            <wp:cNvGraphicFramePr>
+              <a:graphicFrameLocks xmlns:a="http://schemas.openxmlformats.org/drawingml/2006/main" noChangeAspect="1"/>
+            </wp:cNvGraphicFramePr>
+            <a:graphic xmlns:a="http://schemas.openxmlformats.org/drawingml/2006/main">
+              <a:graphicData uri="http://schemas.openxmlformats.org/drawingml/2006/picture">
+                <pic:pic xmlns:pic="http://schemas.openxmlformats.org/drawingml/2006/picture">
+                  <pic:nvPicPr>
+                    <pic:cNvPr id="0" name="Picture 4" descr="http://punchforon.com/wp-content/uploads/2021/04/OpiumWarCousinMontaubanCampaignOf1860Wiki-56a0420a3df78cafdaa0b5ff.jpg"/>
+                    <pic:cNvPicPr>
+                      <a:picLocks noChangeAspect="1" noChangeArrowheads="1"/>
+                    </pic:cNvPicPr>
+                  </pic:nvPicPr>
+                  <pic:blipFill>
+                    <a:blip r:embed="rId8" cstate="print">
+                      <a:extLst>
+                        <a:ext uri="{28A0092B-C50C-407E-A947-70E740481C1C}">
+                          <a14:useLocalDpi xmlns:a14="http://schemas.microsoft.com/office/drawing/2010/main" val="0"/>
+                        </a:ext>
+                      </a:extLst>
+                    </a:blip>
+                    <a:srcRect/>
+                    <a:stretch>
+                      <a:fillRect/>
+                    </a:stretch>
+                  </pic:blipFill>
+                  <pic:spPr bwMode="auto">
+                    <a:xfrm>
+                      <a:off x="0" y="0"/>
+                      <a:ext cx="4267551" cy="3154939"/>
+                    </a:xfrm>
+                    <a:prstGeom prst="rect">
+                      <a:avLst/>
+                    </a:prstGeom>
+                    <a:noFill/>
+                    <a:ln>
+                      <a:noFill/>
+                    </a:ln>
+                  </pic:spPr>
+                </pic:pic>
+              </a:graphicData>
+            </a:graphic>
+          </wp:inline>
+        </w:drawing>
+      </w:r>
+    </w:p>
+    <w:p>
+      <w:pPr>
+        <w:spacing w:after="0" w:line="240" w:lineRule="auto"/>
+        <w:jc w:val="center"/>
+        <w:rPr>
+          <w:rFonts w:ascii="Nikosh" w:eastAsia="Times New Roman" w:hAnsi="Nikosh" w:cs="Nikosh"/>
+          <w:sz w:val="28"/>
+          <w:szCs w:val="28"/>
+        </w:rPr>
+      </w:pPr>
+      <w:r>
+        <w:rPr>
+          <w:rFonts w:ascii="Nikosh" w:eastAsia="Times New Roman" w:hAnsi="Nikosh" w:cs="Nikosh"/>
+          <w:sz w:val="28"/>
+          <w:szCs w:val="28"/>
+          <w:highlight w:val="yellow"/>
+        </w:rPr>
+        <w:t xml:space="preserve">দ্বিতীয় আফিম </w:t>
+      </w:r>
+      <w:r>
+        <w:rPr>
+          <w:rFonts w:ascii="Nikosh" w:eastAsia="Times New Roman" w:hAnsi="Nikosh" w:cs="Nikosh"/>
+          <w:sz w:val="28"/>
+          <w:szCs w:val="28"/>
+          <w:highlight w:val="yellow"/>
+        </w:rPr>
+        <w:t>যুদ্ধ</w:t>
+      </w:r>
+    </w:p>
+    <w:p>
+      <w:pPr>
+        <w:spacing w:after="0" w:line="240" w:lineRule="auto"/>
+        <w:jc w:val="center"/>
+        <w:rPr>
+          <w:rFonts w:ascii="Nikosh" w:eastAsia="Times New Roman" w:hAnsi="Nikosh" w:cs="Nikosh"/>
+          <w:sz w:val="28"/>
+          <w:szCs w:val="28"/>
+        </w:rPr>
+      </w:pPr>
+    </w:p>
+    <w:p>
+      <w:pPr>
+        <w:shd w:val="clear" w:color="auto" w:fill="FFFFFF"/>
+        <w:spacing w:after="0" w:afterAutospacing="1" w:line="240" w:lineRule="auto"/>
+        <w:textAlignment w:val="baseline"/>
+        <w:rPr>
+          <w:rFonts w:ascii="Nikosh" w:eastAsia="Times New Roman" w:hAnsi="Nikosh" w:cs="Nikosh"/>
+          <w:color w:val="333333"/>
+          <w:sz w:val="28"/>
+          <w:szCs w:val="28"/>
+        </w:rPr>
+      </w:pPr>
+      <w:r>
+        <w:rPr>
+          <w:rFonts w:ascii="Nikosh" w:eastAsia="Times New Roman" w:hAnsi="Nikosh" w:cs="Nikosh"/>
+          <w:color w:val="333333"/>
+          <w:sz w:val="28"/>
+          <w:szCs w:val="28"/>
+          <w:bdr w:val="none" w:sz="0" w:space="0" w:color="auto" w:frame="1"/>
+        </w:rPr>
+        <w:t xml:space="preserve">অনেকের মতে আফিম যুদ্ধের পেছনে আফিম ছিল একটা অজুহাত মাত্র। মূলত চীনের ওপর ব্রিটিশদের সাম্রাজ্যবাদী মনোভাবেরই প্রতিফলন হিসেবে শুরু হয়েছিলো এই আফিম যুদ্ধ। এই যুদ্ধের ফলাফলে চীনকে উন্মুক্ত করেছিলো পুরো বিশ্বের বাজারে। কিন্তু চীনাদের কাছে এ যুদ্ধের ফলে করা চুক্তিগুলো ছিলো বড়ই অপমানের। চীনের ইতিহাসে এ ঘটনাকে উল্লেখ </w:t>
+      </w:r>
+      <w:r>
+        <w:rPr>
+          <w:rFonts w:ascii="Nikosh" w:eastAsia="Times New Roman" w:hAnsi="Nikosh" w:cs="Nikosh"/>
+          <w:color w:val="333333"/>
+          <w:sz w:val="28"/>
+          <w:szCs w:val="28"/>
+          <w:bdr w:val="none" w:sz="0" w:space="0" w:color="auto" w:frame="1"/>
+        </w:rPr>
+        <w:t>করা হয়েছে ‘</w:t>
+      </w:r>
+      <w:r>
+        <w:rPr>
+          <w:rFonts w:ascii="Times New Roman" w:eastAsia="Times New Roman" w:hAnsi="Times New Roman" w:cs="Times New Roman"/>
+          <w:color w:val="333333"/>
+          <w:sz w:val="28"/>
+          <w:szCs w:val="28"/>
+          <w:highlight w:val="yellow"/>
+          <w:bdr w:val="none" w:sz="0" w:space="0" w:color="auto" w:frame="1"/>
+        </w:rPr>
+        <w:t>Century of humiliation’</w:t>
+      </w:r>
+      <w:r>
+        <w:rPr>
+          <w:rFonts w:ascii="Nikosh" w:eastAsia="Times New Roman" w:hAnsi="Nikosh" w:cs="Nikosh"/>
+          <w:color w:val="333333"/>
+          <w:sz w:val="28"/>
+          <w:szCs w:val="28"/>
+          <w:bdr w:val="none" w:sz="0" w:space="0" w:color="auto" w:frame="1"/>
+        </w:rPr>
+        <w:t xml:space="preserve"> হিসেবে। </w:t>
+      </w:r>
+    </w:p>
+    <w:p>
+      <w:pPr>
+        <w:shd w:val="clear" w:color="auto" w:fill="FFFFFF"/>
+        <w:spacing w:after="0" w:afterAutospacing="1" w:line="240" w:lineRule="auto"/>
+        <w:textAlignment w:val="baseline"/>
+        <w:rPr>
+          <w:rFonts w:ascii="Nikosh" w:eastAsia="Times New Roman" w:hAnsi="Nikosh" w:cs="Nikosh"/>
+          <w:color w:val="333333"/>
+          <w:sz w:val="28"/>
+          <w:szCs w:val="28"/>
+        </w:rPr>
+      </w:pPr>
+      <w:r>
+        <w:rPr>
+          <w:rFonts w:ascii="Nikosh" w:eastAsia="Times New Roman" w:hAnsi="Nikosh" w:cs="Nikosh"/>
+          <w:color w:val="333333"/>
+          <w:sz w:val="28"/>
+          <w:szCs w:val="28"/>
+          <w:bdr w:val="none" w:sz="0" w:space="0" w:color="auto" w:frame="1"/>
+        </w:rPr>
+        <w:lastRenderedPageBreak/>
+        <w:t>তো আফিম যুদ্ধের এই বিতর্কিত ইতিহাস হয়তো আজও কোনো চায়ের দোকানে ‘চায়ের কাপে ঝড়’ তোলার মত বিষয়বস্তু। কিংবা সকালে ঘুম থেকে উঠে এক কাপ চায়ে একটু চুমুক দিয়ে আপনিও ভাবতে পারেন, ‘যদি আফিম যুদ্ধ না হতো, তাহলে আপনার হাতের এক কাপ চা কি এতো সহজে আপনার আপনার হাত পর্যন্ত পৌঁছাতে পারতো?’</w:t>
+      </w:r>
+    </w:p>
+    <w:p>
+      <w:pPr>
+        <w:jc w:val="both"/>
+        <w:rPr>
+          <w:rFonts w:ascii="Nikosh" w:hAnsi="Nikosh" w:cs="Nikosh"/>
+          <w:sz w:val="28"/>
+        </w:rPr>
+      </w:pPr>
     </w:p>
     <w:sectPr>
       <w:pgSz w:w="15840" w:h="24480" w:code="3"/>
@@ -2376,6 +3567,34 @@
     <w:semiHidden/>
     <w:unhideWhenUsed/>
   </w:style>
+  <w:style w:type="paragraph" w:styleId="NormalWeb">
+    <w:name w:val="Normal (Web)"/>
+    <w:basedOn w:val="Normal"/>
+    <w:uiPriority w:val="99"/>
+    <w:semiHidden/>
+    <w:unhideWhenUsed/>
+    <w:rsid w:val="003A6E77"/>
+    <w:pPr>
+      <w:spacing w:before="100" w:beforeAutospacing="1" w:after="100" w:afterAutospacing="1" w:line="240" w:lineRule="auto"/>
+    </w:pPr>
+    <w:rPr>
+      <w:rFonts w:ascii="Times New Roman" w:eastAsia="Times New Roman" w:hAnsi="Times New Roman" w:cs="Times New Roman"/>
+      <w:sz w:val="24"/>
+      <w:szCs w:val="24"/>
+    </w:rPr>
+  </w:style>
+  <w:style w:type="character" w:styleId="Hyperlink">
+    <w:name w:val="Hyperlink"/>
+    <w:basedOn w:val="DefaultParagraphFont"/>
+    <w:uiPriority w:val="99"/>
+    <w:semiHidden/>
+    <w:unhideWhenUsed/>
+    <w:rsid w:val="003A6E77"/>
+    <w:rPr>
+      <w:color w:val="0000FF"/>
+      <w:u w:val="single"/>
+    </w:rPr>
+  </w:style>
 </w:styles>
 </file>
 

</xml_diff>